<commit_message>
Change GetKey method in MultiPermCrypt class
</commit_message>
<xml_diff>
--- a/LAB_04/Otchet.docx
+++ b/LAB_04/Otchet.docx
@@ -1,6 +1,6 @@
 
 <file path=word/document.xml><?xml version="1.0" encoding="utf-8"?>
-<w:document xmlns:wpc="http://schemas.microsoft.com/office/word/2010/wordprocessingCanvas" xmlns:cx="http://schemas.microsoft.com/office/drawing/2014/chartex" xmlns:mc="http://schemas.openxmlformats.org/markup-compatibility/2006" xmlns:o="urn:schemas-microsoft-com:office:office" xmlns:r="http://schemas.openxmlformats.org/officeDocument/2006/relationships" xmlns:m="http://schemas.openxmlformats.org/officeDocument/2006/math" xmlns:v="urn:schemas-microsoft-com:vml" xmlns:wp14="http://schemas.microsoft.com/office/word/2010/wordprocessingDrawing" xmlns:wp="http://schemas.openxmlformats.org/drawingml/2006/wordprocessingDrawing" xmlns:w10="urn:schemas-microsoft-com:office:word" xmlns:w="http://schemas.openxmlformats.org/wordprocessingml/2006/main" xmlns:w14="http://schemas.microsoft.com/office/word/2010/wordml" xmlns:w15="http://schemas.microsoft.com/office/word/2012/wordml" xmlns:w16se="http://schemas.microsoft.com/office/word/2015/wordml/symex" xmlns:wpg="http://schemas.microsoft.com/office/word/2010/wordprocessingGroup" xmlns:wpi="http://schemas.microsoft.com/office/word/2010/wordprocessingInk" xmlns:wne="http://schemas.microsoft.com/office/word/2006/wordml" xmlns:wps="http://schemas.microsoft.com/office/word/2010/wordprocessingShape" mc:Ignorable="w14 w15 w16se wp14">
+<w:document xmlns:wpc="http://schemas.microsoft.com/office/word/2010/wordprocessingCanvas" xmlns:cx="http://schemas.microsoft.com/office/drawing/2014/chartex" xmlns:cx1="http://schemas.microsoft.com/office/drawing/2015/9/8/chartex" xmlns:mc="http://schemas.openxmlformats.org/markup-compatibility/2006" xmlns:o="urn:schemas-microsoft-com:office:office" xmlns:r="http://schemas.openxmlformats.org/officeDocument/2006/relationships" xmlns:m="http://schemas.openxmlformats.org/officeDocument/2006/math" xmlns:v="urn:schemas-microsoft-com:vml" xmlns:wp14="http://schemas.microsoft.com/office/word/2010/wordprocessingDrawing" xmlns:wp="http://schemas.openxmlformats.org/drawingml/2006/wordprocessingDrawing" xmlns:w10="urn:schemas-microsoft-com:office:word" xmlns:w="http://schemas.openxmlformats.org/wordprocessingml/2006/main" xmlns:w14="http://schemas.microsoft.com/office/word/2010/wordml" xmlns:w15="http://schemas.microsoft.com/office/word/2012/wordml" xmlns:w16se="http://schemas.microsoft.com/office/word/2015/wordml/symex" xmlns:wpg="http://schemas.microsoft.com/office/word/2010/wordprocessingGroup" xmlns:wpi="http://schemas.microsoft.com/office/word/2010/wordprocessingInk" xmlns:wne="http://schemas.microsoft.com/office/word/2006/wordml" xmlns:wps="http://schemas.microsoft.com/office/word/2010/wordprocessingShape" mc:Ignorable="w14 w15 w16se wp14">
   <w:body>
     <w:p>
       <w:pPr>
@@ -468,7 +468,7 @@
           <w:sz w:val="28"/>
           <w:szCs w:val="28"/>
         </w:rPr>
-        <w:t>Борисов Антон</w:t>
+        <w:t>Примаков Максим Николаевич</w:t>
       </w:r>
     </w:p>
     <w:p>
@@ -488,17 +488,7 @@
           <w:sz w:val="28"/>
           <w:szCs w:val="28"/>
         </w:rPr>
-        <w:t>Пров</w:t>
-      </w:r>
-      <w:bookmarkStart w:id="0" w:name="_GoBack"/>
-      <w:bookmarkEnd w:id="0"/>
-      <w:r>
-        <w:rPr>
-          <w:b/>
-          <w:sz w:val="28"/>
-          <w:szCs w:val="28"/>
-        </w:rPr>
-        <w:t>ерил:</w:t>
+        <w:t>Проверил:</w:t>
       </w:r>
       <w:r>
         <w:rPr>
@@ -636,7 +626,16 @@
           <w:sz w:val="28"/>
           <w:szCs w:val="28"/>
         </w:rPr>
-        <w:t>а основе соотношений (2.1) и (2.2); k=5</w:t>
+        <w:t>а основ</w:t>
+      </w:r>
+      <w:r>
+        <w:rPr>
+          <w:rFonts w:ascii="Times New Roman" w:hAnsi="Times New Roman" w:cs="Times New Roman"/>
+          <w:b/>
+          <w:sz w:val="28"/>
+          <w:szCs w:val="28"/>
+        </w:rPr>
+        <w:t>е соотношений (2.1) и (2.2); k=28</w:t>
       </w:r>
     </w:p>
     <w:p>
@@ -654,15 +653,7 @@
           <w:sz w:val="28"/>
           <w:szCs w:val="28"/>
         </w:rPr>
-        <w:t>Д</w:t>
-      </w:r>
-      <w:r>
-        <w:rPr>
-          <w:rFonts w:ascii="Times New Roman" w:hAnsi="Times New Roman" w:cs="Times New Roman"/>
-          <w:sz w:val="28"/>
-          <w:szCs w:val="28"/>
-        </w:rPr>
-        <w:t>анных шифрах операция замена про</w:t>
+        <w:t>Данных шифрах операция замена про</w:t>
       </w:r>
       <w:r>
         <w:rPr>
@@ -984,8 +975,10 @@
         <w:rPr>
           <w:rFonts w:ascii="Times New Roman" w:hAnsi="Times New Roman" w:cs="Times New Roman"/>
           <w:b/>
+          <w:noProof/>
           <w:sz w:val="36"/>
           <w:szCs w:val="36"/>
+          <w:lang w:eastAsia="ru-RU"/>
         </w:rPr>
         <w:drawing>
           <wp:inline distT="0" distB="0" distL="0" distR="0" wp14:anchorId="05740936" wp14:editId="5216518E">
@@ -1135,8 +1128,10 @@
         <w:rPr>
           <w:rFonts w:ascii="Times New Roman" w:hAnsi="Times New Roman" w:cs="Times New Roman"/>
           <w:b/>
-          <w:sz w:val="28"/>
-          <w:szCs w:val="28"/>
+          <w:noProof/>
+          <w:sz w:val="28"/>
+          <w:szCs w:val="28"/>
+          <w:lang w:eastAsia="ru-RU"/>
         </w:rPr>
         <w:drawing>
           <wp:inline distT="0" distB="0" distL="0" distR="0" wp14:anchorId="589AAC70" wp14:editId="6705B221">
@@ -1200,6 +1195,7 @@
         </w:rPr>
         <w:t xml:space="preserve"> </w:t>
       </w:r>
+      <w:proofErr w:type="gramStart"/>
       <w:r>
         <w:rPr>
           <w:rFonts w:ascii="Times New Roman" w:hAnsi="Times New Roman" w:cs="Times New Roman"/>
@@ -1207,16 +1203,15 @@
           <w:szCs w:val="28"/>
           <w:lang w:val="en-US"/>
         </w:rPr>
-        <w:t>Java</w:t>
-      </w:r>
-      <w:r>
-        <w:rPr>
-          <w:rFonts w:ascii="Times New Roman" w:hAnsi="Times New Roman" w:cs="Times New Roman"/>
-          <w:sz w:val="28"/>
-          <w:szCs w:val="28"/>
-          <w:lang w:val="en-US"/>
-        </w:rPr>
-        <w:t>Script</w:t>
+        <w:t>C</w:t>
+      </w:r>
+      <w:r>
+        <w:rPr>
+          <w:rFonts w:ascii="Times New Roman" w:hAnsi="Times New Roman" w:cs="Times New Roman"/>
+          <w:sz w:val="28"/>
+          <w:szCs w:val="28"/>
+        </w:rPr>
+        <w:t xml:space="preserve"># </w:t>
       </w:r>
       <w:r>
         <w:rPr>
@@ -1226,6 +1221,7 @@
         </w:rPr>
         <w:t>:</w:t>
       </w:r>
+      <w:proofErr w:type="gramEnd"/>
     </w:p>
     <w:p>
       <w:pPr>
@@ -1242,8 +1238,8 @@
           <w:szCs w:val="28"/>
         </w:rPr>
         <w:drawing>
-          <wp:inline distT="0" distB="0" distL="0" distR="0" wp14:anchorId="33052DB8" wp14:editId="4CD70B2B">
-            <wp:extent cx="5940425" cy="2669540"/>
+          <wp:inline distT="0" distB="0" distL="0" distR="0" wp14:anchorId="34002D3C" wp14:editId="189230ED">
+            <wp:extent cx="5940425" cy="2865120"/>
             <wp:effectExtent l="0" t="0" r="3175" b="0"/>
             <wp:docPr id="1" name="Рисунок 1"/>
             <wp:cNvGraphicFramePr>
@@ -1265,7 +1261,7 @@
                   <pic:spPr>
                     <a:xfrm>
                       <a:off x="0" y="0"/>
-                      <a:ext cx="5940425" cy="2669540"/>
+                      <a:ext cx="5940425" cy="2865120"/>
                     </a:xfrm>
                     <a:prstGeom prst="rect">
                       <a:avLst/>
@@ -1313,10 +1309,10 @@
         </w:rPr>
         <w:lastRenderedPageBreak/>
         <w:drawing>
-          <wp:inline distT="0" distB="0" distL="0" distR="0" wp14:anchorId="7B89221E" wp14:editId="7069AB27">
-            <wp:extent cx="5940425" cy="1466850"/>
+          <wp:inline distT="0" distB="0" distL="0" distR="0" wp14:anchorId="64EA3DEE" wp14:editId="3A5425C6">
+            <wp:extent cx="5940425" cy="2078355"/>
             <wp:effectExtent l="0" t="0" r="3175" b="0"/>
-            <wp:docPr id="16" name="Рисунок 16"/>
+            <wp:docPr id="2" name="Рисунок 2"/>
             <wp:cNvGraphicFramePr>
               <a:graphicFrameLocks xmlns:a="http://schemas.openxmlformats.org/drawingml/2006/main" noChangeAspect="1"/>
             </wp:cNvGraphicFramePr>
@@ -1336,7 +1332,7 @@
                   <pic:spPr>
                     <a:xfrm>
                       <a:off x="0" y="0"/>
-                      <a:ext cx="5940425" cy="1466850"/>
+                      <a:ext cx="5940425" cy="2078355"/>
                     </a:xfrm>
                     <a:prstGeom prst="rect">
                       <a:avLst/>
@@ -1370,17 +1366,120 @@
           <w:sz w:val="28"/>
           <w:szCs w:val="28"/>
         </w:rPr>
-        <w:t xml:space="preserve">Шифр </w:t>
+        <w:t>Шифр</w:t>
+      </w:r>
+      <w:r>
+        <w:rPr>
+          <w:rFonts w:ascii="Times New Roman" w:hAnsi="Times New Roman" w:cs="Times New Roman"/>
+          <w:b/>
+          <w:sz w:val="28"/>
+          <w:szCs w:val="28"/>
+          <w:lang w:val="en-US"/>
+        </w:rPr>
+        <w:t xml:space="preserve"> </w:t>
+      </w:r>
+      <w:r>
+        <w:rPr>
+          <w:rFonts w:ascii="Times New Roman" w:hAnsi="Times New Roman" w:cs="Times New Roman"/>
+          <w:b/>
+          <w:sz w:val="28"/>
+          <w:szCs w:val="28"/>
+        </w:rPr>
+        <w:t>Порты</w:t>
+      </w:r>
+      <w:r>
+        <w:rPr>
+          <w:rFonts w:ascii="Times New Roman" w:hAnsi="Times New Roman" w:cs="Times New Roman"/>
+          <w:sz w:val="28"/>
+          <w:szCs w:val="28"/>
+        </w:rPr>
+        <w:t>.</w:t>
+      </w:r>
+    </w:p>
+    <w:p>
+      <w:pPr>
+        <w:spacing w:after="0" w:line="257" w:lineRule="auto"/>
+        <w:ind w:firstLine="360"/>
+        <w:rPr>
+          <w:rFonts w:ascii="Times New Roman" w:hAnsi="Times New Roman" w:cs="Times New Roman"/>
+          <w:sz w:val="28"/>
+          <w:szCs w:val="28"/>
+        </w:rPr>
+      </w:pPr>
+      <w:r>
+        <w:rPr>
+          <w:rFonts w:ascii="Times New Roman" w:hAnsi="Times New Roman" w:cs="Times New Roman"/>
+          <w:sz w:val="28"/>
+          <w:szCs w:val="28"/>
+        </w:rPr>
+        <w:t xml:space="preserve"> </w:t>
+      </w:r>
+      <w:r>
+        <w:rPr>
+          <w:rFonts w:ascii="Times New Roman" w:hAnsi="Times New Roman" w:cs="Times New Roman"/>
+          <w:sz w:val="28"/>
+          <w:szCs w:val="28"/>
+        </w:rPr>
+        <w:t>Шифр представляется в виде таблицы. Наверху горизонтально</w:t>
+      </w:r>
+      <w:r>
+        <w:rPr>
+          <w:rFonts w:ascii="Times New Roman" w:hAnsi="Times New Roman" w:cs="Times New Roman"/>
+          <w:sz w:val="28"/>
+          <w:szCs w:val="28"/>
+        </w:rPr>
+        <w:t xml:space="preserve"> и слева</w:t>
+      </w:r>
+    </w:p>
+    <w:p>
+      <w:pPr>
+        <w:spacing w:after="0" w:line="257" w:lineRule="auto"/>
+        <w:rPr>
+          <w:rFonts w:ascii="Times New Roman" w:hAnsi="Times New Roman" w:cs="Times New Roman"/>
+          <w:sz w:val="28"/>
+          <w:szCs w:val="28"/>
+        </w:rPr>
+      </w:pPr>
+      <w:r>
+        <w:rPr>
+          <w:rFonts w:ascii="Times New Roman" w:hAnsi="Times New Roman" w:cs="Times New Roman"/>
+          <w:sz w:val="28"/>
+          <w:szCs w:val="28"/>
+        </w:rPr>
+        <w:t>вертикально записывается стандартный алфавит. В ячейках</w:t>
+      </w:r>
+      <w:r>
+        <w:rPr>
+          <w:rFonts w:ascii="Times New Roman" w:hAnsi="Times New Roman" w:cs="Times New Roman"/>
+          <w:sz w:val="28"/>
+          <w:szCs w:val="28"/>
+        </w:rPr>
+        <w:t xml:space="preserve"> </w:t>
+      </w:r>
+      <w:r>
+        <w:rPr>
+          <w:rFonts w:ascii="Times New Roman" w:hAnsi="Times New Roman" w:cs="Times New Roman"/>
+          <w:sz w:val="28"/>
+          <w:szCs w:val="28"/>
+        </w:rPr>
+        <w:t>таблицы записываются числа в оп</w:t>
+      </w:r>
+      <w:r>
+        <w:rPr>
+          <w:rFonts w:ascii="Times New Roman" w:hAnsi="Times New Roman" w:cs="Times New Roman"/>
+          <w:sz w:val="28"/>
+          <w:szCs w:val="28"/>
+        </w:rPr>
+        <w:t xml:space="preserve">ределенном порядке. </w:t>
       </w:r>
       <w:proofErr w:type="spellStart"/>
       <w:r>
         <w:rPr>
           <w:rFonts w:ascii="Times New Roman" w:hAnsi="Times New Roman" w:cs="Times New Roman"/>
-          <w:b/>
-          <w:sz w:val="28"/>
-          <w:szCs w:val="28"/>
-        </w:rPr>
-        <w:t>Виженера</w:t>
+          <w:sz w:val="28"/>
+          <w:szCs w:val="28"/>
+        </w:rPr>
+        <w:t>Фрагмет</w:t>
       </w:r>
       <w:proofErr w:type="spellEnd"/>
       <w:r>
@@ -1389,182 +1488,42 @@
           <w:sz w:val="28"/>
           <w:szCs w:val="28"/>
         </w:rPr>
-        <w:t>.</w:t>
-      </w:r>
-    </w:p>
-    <w:p>
-      <w:pPr>
-        <w:ind w:firstLine="696"/>
-        <w:jc w:val="both"/>
-        <w:rPr>
-          <w:rFonts w:ascii="Times New Roman" w:hAnsi="Times New Roman" w:cs="Times New Roman"/>
-          <w:sz w:val="28"/>
-          <w:szCs w:val="28"/>
-        </w:rPr>
-      </w:pPr>
-      <w:r>
-        <w:rPr>
-          <w:rFonts w:ascii="Times New Roman" w:hAnsi="Times New Roman" w:cs="Times New Roman"/>
-          <w:sz w:val="28"/>
-          <w:szCs w:val="28"/>
-        </w:rPr>
-        <w:t xml:space="preserve"> В 1586 г. французский дипломат </w:t>
-      </w:r>
-      <w:proofErr w:type="spellStart"/>
-      <w:r>
-        <w:rPr>
-          <w:rFonts w:ascii="Times New Roman" w:hAnsi="Times New Roman" w:cs="Times New Roman"/>
-          <w:sz w:val="28"/>
-          <w:szCs w:val="28"/>
-        </w:rPr>
-        <w:t>Блез</w:t>
-      </w:r>
-      <w:proofErr w:type="spellEnd"/>
-      <w:r>
-        <w:rPr>
-          <w:rFonts w:ascii="Times New Roman" w:hAnsi="Times New Roman" w:cs="Times New Roman"/>
-          <w:sz w:val="28"/>
-          <w:szCs w:val="28"/>
-        </w:rPr>
-        <w:t xml:space="preserve"> </w:t>
-      </w:r>
-      <w:proofErr w:type="spellStart"/>
-      <w:r>
-        <w:rPr>
-          <w:rFonts w:ascii="Times New Roman" w:hAnsi="Times New Roman" w:cs="Times New Roman"/>
-          <w:sz w:val="28"/>
-          <w:szCs w:val="28"/>
-        </w:rPr>
-        <w:t>Виженер</w:t>
-      </w:r>
-      <w:proofErr w:type="spellEnd"/>
-      <w:r>
-        <w:rPr>
-          <w:rFonts w:ascii="Times New Roman" w:hAnsi="Times New Roman" w:cs="Times New Roman"/>
-          <w:sz w:val="28"/>
-          <w:szCs w:val="28"/>
-        </w:rPr>
-        <w:t xml:space="preserve"> представил перед комиссией Генриха III описание простого, но довольно стойкого шифра, в основе которого лежит таблица </w:t>
-      </w:r>
-      <w:proofErr w:type="spellStart"/>
-      <w:r>
-        <w:rPr>
-          <w:rFonts w:ascii="Times New Roman" w:hAnsi="Times New Roman" w:cs="Times New Roman"/>
-          <w:sz w:val="28"/>
-          <w:szCs w:val="28"/>
-        </w:rPr>
-        <w:t>Трисемуса</w:t>
-      </w:r>
-      <w:proofErr w:type="spellEnd"/>
-      <w:r>
-        <w:rPr>
-          <w:rFonts w:ascii="Times New Roman" w:hAnsi="Times New Roman" w:cs="Times New Roman"/>
-          <w:sz w:val="28"/>
-          <w:szCs w:val="28"/>
-        </w:rPr>
-        <w:t xml:space="preserve">. В этом шифре мы имеем дело с последовательностью сдвигов, циклически повторяющейся. Основная идея заключается в следующем. Создается таблица (таблица </w:t>
-      </w:r>
-      <w:proofErr w:type="spellStart"/>
-      <w:r>
-        <w:rPr>
-          <w:rFonts w:ascii="Times New Roman" w:hAnsi="Times New Roman" w:cs="Times New Roman"/>
-          <w:sz w:val="28"/>
-          <w:szCs w:val="28"/>
-        </w:rPr>
-        <w:t>Виженера</w:t>
-      </w:r>
-      <w:proofErr w:type="spellEnd"/>
-      <w:r>
-        <w:rPr>
-          <w:rFonts w:ascii="Times New Roman" w:hAnsi="Times New Roman" w:cs="Times New Roman"/>
-          <w:sz w:val="28"/>
-          <w:szCs w:val="28"/>
-        </w:rPr>
-        <w:t>) размером N×N (N – число знаков в используемом алфавите). Эти знаки могут включать не только буквы, но и, например, пробел или иные знаки. В первой строке таблицы записывается весь используемый алфавит. Каждая последующая строка получается из предыдущего циклического сдвига последней на 1 символ влево. Таким образом, при мощности алфавита (английского языка), равной 26, необходимо выполнить последовательно 25 сдвигов для формирования всей таблицы. Б.</w:t>
-      </w:r>
-    </w:p>
-    <w:p>
-      <w:pPr>
-        <w:pStyle w:val="a3"/>
-        <w:jc w:val="both"/>
-        <w:rPr>
-          <w:rFonts w:ascii="Times New Roman" w:hAnsi="Times New Roman" w:cs="Times New Roman"/>
-          <w:b/>
-          <w:sz w:val="28"/>
-          <w:szCs w:val="28"/>
-        </w:rPr>
-      </w:pPr>
-    </w:p>
-    <w:p>
-      <w:pPr>
-        <w:pStyle w:val="a3"/>
-        <w:spacing w:after="280" w:line="257" w:lineRule="auto"/>
-        <w:ind w:left="0" w:firstLine="697"/>
-        <w:contextualSpacing w:val="0"/>
-        <w:jc w:val="both"/>
-        <w:rPr>
-          <w:rFonts w:ascii="Times New Roman" w:hAnsi="Times New Roman" w:cs="Times New Roman"/>
-          <w:sz w:val="28"/>
-          <w:szCs w:val="28"/>
-        </w:rPr>
-      </w:pPr>
-      <w:r>
-        <w:rPr>
-          <w:rFonts w:ascii="Times New Roman" w:hAnsi="Times New Roman" w:cs="Times New Roman"/>
-          <w:sz w:val="28"/>
-          <w:szCs w:val="28"/>
-        </w:rPr>
-        <w:t xml:space="preserve">Код реализации этого шифра на языке </w:t>
-      </w:r>
-      <w:r>
-        <w:rPr>
-          <w:rFonts w:ascii="Times New Roman" w:hAnsi="Times New Roman" w:cs="Times New Roman"/>
-          <w:sz w:val="28"/>
-          <w:szCs w:val="28"/>
-          <w:lang w:val="en-US"/>
-        </w:rPr>
-        <w:t>Java</w:t>
-      </w:r>
-      <w:r>
-        <w:rPr>
-          <w:rFonts w:ascii="Times New Roman" w:hAnsi="Times New Roman" w:cs="Times New Roman"/>
-          <w:sz w:val="28"/>
-          <w:szCs w:val="28"/>
-          <w:lang w:val="en-US"/>
-        </w:rPr>
-        <w:t>Script</w:t>
-      </w:r>
-      <w:r>
-        <w:rPr>
-          <w:rFonts w:ascii="Times New Roman" w:hAnsi="Times New Roman" w:cs="Times New Roman"/>
-          <w:sz w:val="28"/>
-          <w:szCs w:val="28"/>
-        </w:rPr>
-        <w:t>:</w:t>
-      </w:r>
-    </w:p>
-    <w:p>
-      <w:pPr>
-        <w:pStyle w:val="a3"/>
-        <w:ind w:left="0"/>
-        <w:jc w:val="both"/>
-        <w:rPr>
-          <w:rFonts w:ascii="Times New Roman" w:hAnsi="Times New Roman" w:cs="Times New Roman"/>
-          <w:sz w:val="28"/>
-          <w:szCs w:val="28"/>
-        </w:rPr>
-      </w:pPr>
-      <w:r>
-        <w:rPr>
-          <w:rFonts w:ascii="Times New Roman" w:hAnsi="Times New Roman" w:cs="Times New Roman"/>
-          <w:sz w:val="28"/>
-          <w:szCs w:val="28"/>
+        <w:t xml:space="preserve"> таблицы для алфавита русского</w:t>
+      </w:r>
+      <w:r>
+        <w:rPr>
+          <w:rFonts w:ascii="Times New Roman" w:hAnsi="Times New Roman" w:cs="Times New Roman"/>
+          <w:sz w:val="28"/>
+          <w:szCs w:val="28"/>
+        </w:rPr>
+        <w:t xml:space="preserve"> показан ниже.</w:t>
+      </w:r>
+    </w:p>
+    <w:p>
+      <w:pPr>
+        <w:spacing w:after="0" w:line="257" w:lineRule="auto"/>
+        <w:ind w:left="708"/>
+        <w:rPr>
+          <w:rFonts w:ascii="Times New Roman" w:hAnsi="Times New Roman" w:cs="Times New Roman"/>
+          <w:b/>
+          <w:sz w:val="28"/>
+          <w:szCs w:val="28"/>
+        </w:rPr>
+      </w:pPr>
+      <w:r>
+        <w:rPr>
+          <w:rFonts w:ascii="Times New Roman" w:hAnsi="Times New Roman" w:cs="Times New Roman"/>
+          <w:b/>
+          <w:noProof/>
+          <w:sz w:val="28"/>
+          <w:szCs w:val="28"/>
+          <w:lang w:eastAsia="ru-RU"/>
         </w:rPr>
         <w:drawing>
-          <wp:inline distT="0" distB="0" distL="0" distR="0" wp14:anchorId="5AADDCAE" wp14:editId="3CAADF53">
-            <wp:extent cx="5940425" cy="2222500"/>
-            <wp:effectExtent l="0" t="0" r="3175" b="6350"/>
-            <wp:docPr id="17" name="Рисунок 17"/>
+          <wp:inline distT="0" distB="0" distL="0" distR="0" wp14:anchorId="484F3501" wp14:editId="21B14660">
+            <wp:extent cx="4610100" cy="1930772"/>
+            <wp:effectExtent l="0" t="0" r="0" b="0"/>
+            <wp:docPr id="3" name="Рисунок 3"/>
             <wp:cNvGraphicFramePr>
               <a:graphicFrameLocks xmlns:a="http://schemas.openxmlformats.org/drawingml/2006/main" noChangeAspect="1"/>
             </wp:cNvGraphicFramePr>
@@ -1584,7 +1543,7 @@
                   <pic:spPr>
                     <a:xfrm>
                       <a:off x="0" y="0"/>
-                      <a:ext cx="5940425" cy="2222500"/>
+                      <a:ext cx="4620992" cy="1935334"/>
                     </a:xfrm>
                     <a:prstGeom prst="rect">
                       <a:avLst/>
@@ -1596,6 +1555,212 @@
           </wp:inline>
         </w:drawing>
       </w:r>
+      <w:r>
+        <w:rPr>
+          <w:rFonts w:ascii="Times New Roman" w:hAnsi="Times New Roman" w:cs="Times New Roman"/>
+          <w:sz w:val="28"/>
+          <w:szCs w:val="28"/>
+        </w:rPr>
+        <w:t xml:space="preserve"> </w:t>
+      </w:r>
+      <w:r>
+        <w:rPr>
+          <w:rFonts w:ascii="Times New Roman" w:hAnsi="Times New Roman" w:cs="Times New Roman"/>
+          <w:sz w:val="28"/>
+          <w:szCs w:val="28"/>
+        </w:rPr>
+        <w:t>Шифрование выполняется па</w:t>
+      </w:r>
+      <w:r>
+        <w:rPr>
+          <w:rFonts w:ascii="Times New Roman" w:hAnsi="Times New Roman" w:cs="Times New Roman"/>
+          <w:sz w:val="28"/>
+          <w:szCs w:val="28"/>
+        </w:rPr>
+        <w:t>рами букв исходного сообщения. Первая</w:t>
+      </w:r>
+    </w:p>
+    <w:p>
+      <w:pPr>
+        <w:rPr>
+          <w:rFonts w:ascii="Times New Roman" w:hAnsi="Times New Roman" w:cs="Times New Roman"/>
+          <w:sz w:val="28"/>
+          <w:szCs w:val="28"/>
+        </w:rPr>
+      </w:pPr>
+      <w:r>
+        <w:rPr>
+          <w:rFonts w:ascii="Times New Roman" w:hAnsi="Times New Roman" w:cs="Times New Roman"/>
+          <w:sz w:val="28"/>
+          <w:szCs w:val="28"/>
+        </w:rPr>
+        <w:t>буква пары указывает на стр</w:t>
+      </w:r>
+      <w:r>
+        <w:rPr>
+          <w:rFonts w:ascii="Times New Roman" w:hAnsi="Times New Roman" w:cs="Times New Roman"/>
+          <w:sz w:val="28"/>
+          <w:szCs w:val="28"/>
+        </w:rPr>
+        <w:t>оку, вторая – на столбец. В слу</w:t>
+      </w:r>
+      <w:r>
+        <w:rPr>
+          <w:rFonts w:ascii="Times New Roman" w:hAnsi="Times New Roman" w:cs="Times New Roman"/>
+          <w:sz w:val="28"/>
+          <w:szCs w:val="28"/>
+        </w:rPr>
+        <w:t xml:space="preserve">чае нечетного количества букв в </w:t>
+      </w:r>
+      <w:r>
+        <w:rPr>
+          <w:rFonts w:ascii="Times New Roman" w:hAnsi="Times New Roman" w:cs="Times New Roman"/>
+          <w:sz w:val="28"/>
+          <w:szCs w:val="28"/>
+        </w:rPr>
+        <w:t xml:space="preserve">сообщении </w:t>
+      </w:r>
+      <w:proofErr w:type="spellStart"/>
+      <w:r>
+        <w:rPr>
+          <w:rFonts w:ascii="Times New Roman" w:hAnsi="Times New Roman" w:cs="Times New Roman"/>
+          <w:sz w:val="28"/>
+          <w:szCs w:val="28"/>
+        </w:rPr>
+        <w:t>Мi</w:t>
+      </w:r>
+      <w:proofErr w:type="spellEnd"/>
+      <w:r>
+        <w:rPr>
+          <w:rFonts w:ascii="Times New Roman" w:hAnsi="Times New Roman" w:cs="Times New Roman"/>
+          <w:sz w:val="28"/>
+          <w:szCs w:val="28"/>
+        </w:rPr>
+        <w:t xml:space="preserve"> к нему добавляется </w:t>
+      </w:r>
+      <w:r>
+        <w:rPr>
+          <w:rFonts w:ascii="Times New Roman" w:hAnsi="Times New Roman" w:cs="Times New Roman"/>
+          <w:sz w:val="28"/>
+          <w:szCs w:val="28"/>
+        </w:rPr>
+        <w:t xml:space="preserve">вспомогательный символ, </w:t>
+      </w:r>
+      <w:proofErr w:type="gramStart"/>
+      <w:r>
+        <w:rPr>
+          <w:rFonts w:ascii="Times New Roman" w:hAnsi="Times New Roman" w:cs="Times New Roman"/>
+          <w:sz w:val="28"/>
+          <w:szCs w:val="28"/>
+        </w:rPr>
+        <w:t>например</w:t>
+      </w:r>
+      <w:proofErr w:type="gramEnd"/>
+      <w:r>
+        <w:rPr>
+          <w:rFonts w:ascii="Times New Roman" w:hAnsi="Times New Roman" w:cs="Times New Roman"/>
+          <w:sz w:val="28"/>
+          <w:szCs w:val="28"/>
+        </w:rPr>
+        <w:t xml:space="preserve"> «А».</w:t>
+      </w:r>
+    </w:p>
+    <w:p>
+      <w:pPr>
+        <w:ind w:firstLine="360"/>
+        <w:rPr>
+          <w:rFonts w:ascii="Times New Roman" w:hAnsi="Times New Roman" w:cs="Times New Roman"/>
+          <w:sz w:val="28"/>
+          <w:szCs w:val="28"/>
+        </w:rPr>
+      </w:pPr>
+      <w:r>
+        <w:rPr>
+          <w:rFonts w:ascii="Times New Roman" w:hAnsi="Times New Roman" w:cs="Times New Roman"/>
+          <w:sz w:val="28"/>
+          <w:szCs w:val="28"/>
+        </w:rPr>
+        <w:t xml:space="preserve">Для процедуры </w:t>
+      </w:r>
+      <w:proofErr w:type="spellStart"/>
+      <w:r>
+        <w:rPr>
+          <w:rFonts w:ascii="Times New Roman" w:hAnsi="Times New Roman" w:cs="Times New Roman"/>
+          <w:sz w:val="28"/>
+          <w:szCs w:val="28"/>
+        </w:rPr>
+        <w:t>расшифрования</w:t>
+      </w:r>
+      <w:proofErr w:type="spellEnd"/>
+      <w:r>
+        <w:rPr>
+          <w:rFonts w:ascii="Times New Roman" w:hAnsi="Times New Roman" w:cs="Times New Roman"/>
+          <w:sz w:val="28"/>
+          <w:szCs w:val="28"/>
+        </w:rPr>
+        <w:t xml:space="preserve"> используется эта же таблица. Нужно найти ячейку с вашим набором символов и сопоставить ей пару букв. Первая буква пары – строка, вторая – столбец. </w:t>
+      </w:r>
+    </w:p>
+    <w:p>
+      <w:pPr>
+        <w:ind w:firstLine="696"/>
+        <w:jc w:val="both"/>
+        <w:rPr>
+          <w:rFonts w:ascii="Times New Roman" w:hAnsi="Times New Roman" w:cs="Times New Roman"/>
+          <w:b/>
+          <w:sz w:val="28"/>
+          <w:szCs w:val="28"/>
+        </w:rPr>
+      </w:pPr>
+    </w:p>
+    <w:p>
+      <w:pPr>
+        <w:pStyle w:val="a3"/>
+        <w:spacing w:after="280" w:line="257" w:lineRule="auto"/>
+        <w:ind w:left="0" w:firstLine="697"/>
+        <w:contextualSpacing w:val="0"/>
+        <w:jc w:val="both"/>
+        <w:rPr>
+          <w:rFonts w:ascii="Times New Roman" w:hAnsi="Times New Roman" w:cs="Times New Roman"/>
+          <w:sz w:val="28"/>
+          <w:szCs w:val="28"/>
+        </w:rPr>
+      </w:pPr>
+      <w:r>
+        <w:rPr>
+          <w:rFonts w:ascii="Times New Roman" w:hAnsi="Times New Roman" w:cs="Times New Roman"/>
+          <w:sz w:val="28"/>
+          <w:szCs w:val="28"/>
+        </w:rPr>
+        <w:t xml:space="preserve">Код реализации этого шифра на языке </w:t>
+      </w:r>
+      <w:proofErr w:type="gramStart"/>
+      <w:r>
+        <w:rPr>
+          <w:rFonts w:ascii="Times New Roman" w:hAnsi="Times New Roman" w:cs="Times New Roman"/>
+          <w:sz w:val="28"/>
+          <w:szCs w:val="28"/>
+          <w:lang w:val="en-US"/>
+        </w:rPr>
+        <w:t>C</w:t>
+      </w:r>
+      <w:r>
+        <w:rPr>
+          <w:rFonts w:ascii="Times New Roman" w:hAnsi="Times New Roman" w:cs="Times New Roman"/>
+          <w:sz w:val="28"/>
+          <w:szCs w:val="28"/>
+        </w:rPr>
+        <w:t xml:space="preserve"># </w:t>
+      </w:r>
+      <w:r>
+        <w:rPr>
+          <w:rFonts w:ascii="Times New Roman" w:hAnsi="Times New Roman" w:cs="Times New Roman"/>
+          <w:sz w:val="28"/>
+          <w:szCs w:val="28"/>
+        </w:rPr>
+        <w:t>:</w:t>
+      </w:r>
+      <w:proofErr w:type="gramEnd"/>
     </w:p>
     <w:p>
       <w:pPr>
@@ -1603,21 +1768,23 @@
         <w:ind w:left="0"/>
         <w:jc w:val="both"/>
         <w:rPr>
-          <w:noProof/>
-          <w:lang w:eastAsia="ru-RU"/>
-        </w:rPr>
-      </w:pPr>
-      <w:r>
-        <w:rPr>
-          <w:noProof/>
-          <w:lang w:eastAsia="ru-RU"/>
+          <w:rFonts w:ascii="Times New Roman" w:hAnsi="Times New Roman" w:cs="Times New Roman"/>
+          <w:sz w:val="28"/>
+          <w:szCs w:val="28"/>
+        </w:rPr>
+      </w:pPr>
+      <w:r>
+        <w:rPr>
+          <w:rFonts w:ascii="Times New Roman" w:hAnsi="Times New Roman" w:cs="Times New Roman"/>
+          <w:sz w:val="28"/>
+          <w:szCs w:val="28"/>
         </w:rPr>
         <w:lastRenderedPageBreak/>
         <w:drawing>
-          <wp:inline distT="0" distB="0" distL="0" distR="0" wp14:anchorId="60727EB7" wp14:editId="7BB74D4A">
-            <wp:extent cx="5940425" cy="2534920"/>
-            <wp:effectExtent l="0" t="0" r="3175" b="0"/>
-            <wp:docPr id="18" name="Рисунок 18"/>
+          <wp:inline distT="0" distB="0" distL="0" distR="0" wp14:anchorId="199E4FF3" wp14:editId="48A4C669">
+            <wp:extent cx="5940425" cy="3214370"/>
+            <wp:effectExtent l="0" t="0" r="3175" b="5080"/>
+            <wp:docPr id="4" name="Рисунок 4"/>
             <wp:cNvGraphicFramePr>
               <a:graphicFrameLocks xmlns:a="http://schemas.openxmlformats.org/drawingml/2006/main" noChangeAspect="1"/>
             </wp:cNvGraphicFramePr>
@@ -1637,7 +1804,7 @@
                   <pic:spPr>
                     <a:xfrm>
                       <a:off x="0" y="0"/>
-                      <a:ext cx="5940425" cy="2534920"/>
+                      <a:ext cx="5940425" cy="3214370"/>
                     </a:xfrm>
                     <a:prstGeom prst="rect">
                       <a:avLst/>
@@ -1649,66 +1816,27 @@
           </wp:inline>
         </w:drawing>
       </w:r>
-      <w:r>
+    </w:p>
+    <w:p>
+      <w:pPr>
+        <w:pStyle w:val="a3"/>
+        <w:ind w:left="0"/>
+        <w:jc w:val="both"/>
         <w:rPr>
           <w:noProof/>
           <w:lang w:eastAsia="ru-RU"/>
         </w:rPr>
-        <w:t xml:space="preserve"> </w:t>
-      </w:r>
-    </w:p>
-    <w:p>
-      <w:pPr>
-        <w:ind w:firstLine="709"/>
-        <w:jc w:val="both"/>
-        <w:rPr>
-          <w:rFonts w:ascii="Times New Roman" w:hAnsi="Times New Roman" w:cs="Times New Roman"/>
-          <w:sz w:val="28"/>
-          <w:szCs w:val="28"/>
-          <w:lang w:val="en-US"/>
-        </w:rPr>
-      </w:pPr>
-      <w:r>
-        <w:rPr>
-          <w:rFonts w:ascii="Times New Roman" w:hAnsi="Times New Roman" w:cs="Times New Roman"/>
-          <w:sz w:val="28"/>
-          <w:szCs w:val="28"/>
-        </w:rPr>
-        <w:t>Статистические данные</w:t>
-      </w:r>
-      <w:r>
-        <w:rPr>
-          <w:rFonts w:ascii="Times New Roman" w:hAnsi="Times New Roman" w:cs="Times New Roman"/>
-          <w:sz w:val="28"/>
-          <w:szCs w:val="28"/>
-          <w:lang w:val="en-US"/>
-        </w:rPr>
-        <w:t>:</w:t>
-      </w:r>
-    </w:p>
-    <w:p>
-      <w:pPr>
-        <w:jc w:val="both"/>
-        <w:rPr>
-          <w:rFonts w:ascii="Times New Roman" w:hAnsi="Times New Roman" w:cs="Times New Roman"/>
-          <w:sz w:val="28"/>
-          <w:szCs w:val="28"/>
-        </w:rPr>
-      </w:pPr>
-      <w:r>
-        <w:rPr>
-          <w:rFonts w:ascii="Times New Roman" w:hAnsi="Times New Roman" w:cs="Times New Roman"/>
+      </w:pPr>
+      <w:r>
+        <w:rPr>
           <w:noProof/>
-          <w:sz w:val="28"/>
-          <w:szCs w:val="28"/>
           <w:lang w:eastAsia="ru-RU"/>
         </w:rPr>
-        <w:lastRenderedPageBreak/>
         <w:drawing>
-          <wp:inline distT="0" distB="0" distL="0" distR="0" wp14:anchorId="4D47C4A0" wp14:editId="687699B8">
-            <wp:extent cx="4829849" cy="6716062"/>
-            <wp:effectExtent l="0" t="0" r="8890" b="8890"/>
-            <wp:docPr id="20" name="Рисунок 20"/>
+          <wp:inline distT="0" distB="0" distL="0" distR="0" wp14:anchorId="33185224" wp14:editId="31C448F1">
+            <wp:extent cx="5839640" cy="3362794"/>
+            <wp:effectExtent l="0" t="0" r="8890" b="9525"/>
+            <wp:docPr id="5" name="Рисунок 5"/>
             <wp:cNvGraphicFramePr>
               <a:graphicFrameLocks xmlns:a="http://schemas.openxmlformats.org/drawingml/2006/main" noChangeAspect="1"/>
             </wp:cNvGraphicFramePr>
@@ -1728,7 +1856,7 @@
                   <pic:spPr>
                     <a:xfrm>
                       <a:off x="0" y="0"/>
-                      <a:ext cx="4829849" cy="6716062"/>
+                      <a:ext cx="5839640" cy="3362794"/>
                     </a:xfrm>
                     <a:prstGeom prst="rect">
                       <a:avLst/>
@@ -1740,16 +1868,42 @@
           </wp:inline>
         </w:drawing>
       </w:r>
-    </w:p>
-    <w:p>
-      <w:pPr>
+      <w:r>
+        <w:rPr>
+          <w:noProof/>
+          <w:lang w:eastAsia="ru-RU"/>
+        </w:rPr>
+        <w:t xml:space="preserve"> </w:t>
+      </w:r>
+    </w:p>
+    <w:p>
+      <w:pPr>
+        <w:ind w:firstLine="709"/>
         <w:jc w:val="both"/>
         <w:rPr>
           <w:rFonts w:ascii="Times New Roman" w:hAnsi="Times New Roman" w:cs="Times New Roman"/>
           <w:sz w:val="28"/>
           <w:szCs w:val="28"/>
-        </w:rPr>
-      </w:pPr>
+          <w:lang w:val="en-US"/>
+        </w:rPr>
+      </w:pPr>
+      <w:r>
+        <w:rPr>
+          <w:rFonts w:ascii="Times New Roman" w:hAnsi="Times New Roman" w:cs="Times New Roman"/>
+          <w:sz w:val="28"/>
+          <w:szCs w:val="28"/>
+        </w:rPr>
+        <w:t>Статистические данные</w:t>
+      </w:r>
+      <w:r>
+        <w:rPr>
+          <w:rFonts w:ascii="Times New Roman" w:hAnsi="Times New Roman" w:cs="Times New Roman"/>
+          <w:sz w:val="28"/>
+          <w:szCs w:val="28"/>
+          <w:lang w:val="en-US"/>
+        </w:rPr>
+        <w:t>:</w:t>
+      </w:r>
     </w:p>
     <w:p>
       <w:pPr>
@@ -1760,28 +1914,17 @@
           <w:szCs w:val="28"/>
         </w:rPr>
       </w:pPr>
-    </w:p>
-    <w:p>
-      <w:pPr>
-        <w:jc w:val="both"/>
-        <w:rPr>
-          <w:rFonts w:ascii="Times New Roman" w:hAnsi="Times New Roman" w:cs="Times New Roman"/>
-          <w:sz w:val="28"/>
-          <w:szCs w:val="28"/>
-        </w:rPr>
-      </w:pPr>
-      <w:r>
-        <w:rPr>
-          <w:rFonts w:ascii="Times New Roman" w:hAnsi="Times New Roman" w:cs="Times New Roman"/>
-          <w:sz w:val="28"/>
-          <w:szCs w:val="28"/>
-        </w:rPr>
-        <w:lastRenderedPageBreak/>
+      <w:r>
+        <w:rPr>
+          <w:rFonts w:ascii="Times New Roman" w:hAnsi="Times New Roman" w:cs="Times New Roman"/>
+          <w:sz w:val="28"/>
+          <w:szCs w:val="28"/>
+        </w:rPr>
         <w:drawing>
-          <wp:inline distT="0" distB="0" distL="0" distR="0" wp14:anchorId="61940CDB" wp14:editId="07B6A345">
-            <wp:extent cx="5940425" cy="2367280"/>
+          <wp:inline distT="0" distB="0" distL="0" distR="0" wp14:anchorId="17B2A603" wp14:editId="5386B3CC">
+            <wp:extent cx="5940425" cy="327660"/>
             <wp:effectExtent l="0" t="0" r="3175" b="0"/>
-            <wp:docPr id="19" name="Рисунок 19"/>
+            <wp:docPr id="6" name="Рисунок 6"/>
             <wp:cNvGraphicFramePr>
               <a:graphicFrameLocks xmlns:a="http://schemas.openxmlformats.org/drawingml/2006/main" noChangeAspect="1"/>
             </wp:cNvGraphicFramePr>
@@ -1801,7 +1944,7 @@
                   <pic:spPr>
                     <a:xfrm>
                       <a:off x="0" y="0"/>
-                      <a:ext cx="5940425" cy="2367280"/>
+                      <a:ext cx="5940425" cy="327660"/>
                     </a:xfrm>
                     <a:prstGeom prst="rect">
                       <a:avLst/>
@@ -1813,6 +1956,123 @@
           </wp:inline>
         </w:drawing>
       </w:r>
+    </w:p>
+    <w:p>
+      <w:pPr>
+        <w:jc w:val="both"/>
+        <w:rPr>
+          <w:rFonts w:ascii="Times New Roman" w:hAnsi="Times New Roman" w:cs="Times New Roman"/>
+          <w:sz w:val="28"/>
+          <w:szCs w:val="28"/>
+        </w:rPr>
+      </w:pPr>
+    </w:p>
+    <w:p>
+      <w:pPr>
+        <w:jc w:val="both"/>
+        <w:rPr>
+          <w:rFonts w:ascii="Times New Roman" w:hAnsi="Times New Roman" w:cs="Times New Roman"/>
+          <w:sz w:val="28"/>
+          <w:szCs w:val="28"/>
+        </w:rPr>
+      </w:pPr>
+      <w:r>
+        <w:rPr>
+          <w:rFonts w:ascii="Times New Roman" w:hAnsi="Times New Roman" w:cs="Times New Roman"/>
+          <w:sz w:val="28"/>
+          <w:szCs w:val="28"/>
+        </w:rPr>
+        <w:drawing>
+          <wp:inline distT="0" distB="0" distL="0" distR="0" wp14:anchorId="4C59086E" wp14:editId="4D8B8936">
+            <wp:extent cx="5940425" cy="356870"/>
+            <wp:effectExtent l="0" t="0" r="3175" b="5080"/>
+            <wp:docPr id="7" name="Рисунок 7"/>
+            <wp:cNvGraphicFramePr>
+              <a:graphicFrameLocks xmlns:a="http://schemas.openxmlformats.org/drawingml/2006/main" noChangeAspect="1"/>
+            </wp:cNvGraphicFramePr>
+            <a:graphic xmlns:a="http://schemas.openxmlformats.org/drawingml/2006/main">
+              <a:graphicData uri="http://schemas.openxmlformats.org/drawingml/2006/picture">
+                <pic:pic xmlns:pic="http://schemas.openxmlformats.org/drawingml/2006/picture">
+                  <pic:nvPicPr>
+                    <pic:cNvPr id="1" name=""/>
+                    <pic:cNvPicPr/>
+                  </pic:nvPicPr>
+                  <pic:blipFill>
+                    <a:blip r:embed="rId13"/>
+                    <a:stretch>
+                      <a:fillRect/>
+                    </a:stretch>
+                  </pic:blipFill>
+                  <pic:spPr>
+                    <a:xfrm>
+                      <a:off x="0" y="0"/>
+                      <a:ext cx="5940425" cy="356870"/>
+                    </a:xfrm>
+                    <a:prstGeom prst="rect">
+                      <a:avLst/>
+                    </a:prstGeom>
+                  </pic:spPr>
+                </pic:pic>
+              </a:graphicData>
+            </a:graphic>
+          </wp:inline>
+        </w:drawing>
+      </w:r>
+    </w:p>
+    <w:p>
+      <w:pPr>
+        <w:jc w:val="both"/>
+        <w:rPr>
+          <w:rFonts w:ascii="Times New Roman" w:hAnsi="Times New Roman" w:cs="Times New Roman"/>
+          <w:sz w:val="28"/>
+          <w:szCs w:val="28"/>
+        </w:rPr>
+      </w:pPr>
+      <w:r>
+        <w:rPr>
+          <w:rFonts w:ascii="Times New Roman" w:hAnsi="Times New Roman" w:cs="Times New Roman"/>
+          <w:sz w:val="28"/>
+          <w:szCs w:val="28"/>
+        </w:rPr>
+        <w:lastRenderedPageBreak/>
+        <w:drawing>
+          <wp:inline distT="0" distB="0" distL="0" distR="0" wp14:anchorId="284268DD" wp14:editId="129F1FD7">
+            <wp:extent cx="5940425" cy="2028825"/>
+            <wp:effectExtent l="0" t="0" r="3175" b="9525"/>
+            <wp:docPr id="8" name="Рисунок 8"/>
+            <wp:cNvGraphicFramePr>
+              <a:graphicFrameLocks xmlns:a="http://schemas.openxmlformats.org/drawingml/2006/main" noChangeAspect="1"/>
+            </wp:cNvGraphicFramePr>
+            <a:graphic xmlns:a="http://schemas.openxmlformats.org/drawingml/2006/main">
+              <a:graphicData uri="http://schemas.openxmlformats.org/drawingml/2006/picture">
+                <pic:pic xmlns:pic="http://schemas.openxmlformats.org/drawingml/2006/picture">
+                  <pic:nvPicPr>
+                    <pic:cNvPr id="1" name=""/>
+                    <pic:cNvPicPr/>
+                  </pic:nvPicPr>
+                  <pic:blipFill>
+                    <a:blip r:embed="rId14"/>
+                    <a:stretch>
+                      <a:fillRect/>
+                    </a:stretch>
+                  </pic:blipFill>
+                  <pic:spPr>
+                    <a:xfrm>
+                      <a:off x="0" y="0"/>
+                      <a:ext cx="5940425" cy="2028825"/>
+                    </a:xfrm>
+                    <a:prstGeom prst="rect">
+                      <a:avLst/>
+                    </a:prstGeom>
+                  </pic:spPr>
+                </pic:pic>
+              </a:graphicData>
+            </a:graphic>
+          </wp:inline>
+        </w:drawing>
+      </w:r>
+      <w:bookmarkStart w:id="0" w:name="_GoBack"/>
+      <w:bookmarkEnd w:id="0"/>
     </w:p>
     <w:sectPr>
       <w:pgSz w:w="11906" w:h="16838"/>
@@ -1825,7 +2085,7 @@
 </file>
 
 <file path=word/numbering.xml><?xml version="1.0" encoding="utf-8"?>
-<w:numbering xmlns:wpc="http://schemas.microsoft.com/office/word/2010/wordprocessingCanvas" xmlns:cx="http://schemas.microsoft.com/office/drawing/2014/chartex" xmlns:mc="http://schemas.openxmlformats.org/markup-compatibility/2006" xmlns:o="urn:schemas-microsoft-com:office:office" xmlns:r="http://schemas.openxmlformats.org/officeDocument/2006/relationships" xmlns:m="http://schemas.openxmlformats.org/officeDocument/2006/math" xmlns:v="urn:schemas-microsoft-com:vml" xmlns:wp14="http://schemas.microsoft.com/office/word/2010/wordprocessingDrawing" xmlns:wp="http://schemas.openxmlformats.org/drawingml/2006/wordprocessingDrawing" xmlns:w10="urn:schemas-microsoft-com:office:word" xmlns:w="http://schemas.openxmlformats.org/wordprocessingml/2006/main" xmlns:w14="http://schemas.microsoft.com/office/word/2010/wordml" xmlns:w15="http://schemas.microsoft.com/office/word/2012/wordml" xmlns:w16se="http://schemas.microsoft.com/office/word/2015/wordml/symex" xmlns:wpg="http://schemas.microsoft.com/office/word/2010/wordprocessingGroup" xmlns:wpi="http://schemas.microsoft.com/office/word/2010/wordprocessingInk" xmlns:wne="http://schemas.microsoft.com/office/word/2006/wordml" xmlns:wps="http://schemas.microsoft.com/office/word/2010/wordprocessingShape" mc:Ignorable="w14 w15 w16se wp14">
+<w:numbering xmlns:wpc="http://schemas.microsoft.com/office/word/2010/wordprocessingCanvas" xmlns:cx="http://schemas.microsoft.com/office/drawing/2014/chartex" xmlns:cx1="http://schemas.microsoft.com/office/drawing/2015/9/8/chartex" xmlns:mc="http://schemas.openxmlformats.org/markup-compatibility/2006" xmlns:o="urn:schemas-microsoft-com:office:office" xmlns:r="http://schemas.openxmlformats.org/officeDocument/2006/relationships" xmlns:m="http://schemas.openxmlformats.org/officeDocument/2006/math" xmlns:v="urn:schemas-microsoft-com:vml" xmlns:wp14="http://schemas.microsoft.com/office/word/2010/wordprocessingDrawing" xmlns:wp="http://schemas.openxmlformats.org/drawingml/2006/wordprocessingDrawing" xmlns:w10="urn:schemas-microsoft-com:office:word" xmlns:w="http://schemas.openxmlformats.org/wordprocessingml/2006/main" xmlns:w14="http://schemas.microsoft.com/office/word/2010/wordml" xmlns:w15="http://schemas.microsoft.com/office/word/2012/wordml" xmlns:w16se="http://schemas.microsoft.com/office/word/2015/wordml/symex" xmlns:wpg="http://schemas.microsoft.com/office/word/2010/wordprocessingGroup" xmlns:wpi="http://schemas.microsoft.com/office/word/2010/wordprocessingInk" xmlns:wne="http://schemas.microsoft.com/office/word/2006/wordml" xmlns:wps="http://schemas.microsoft.com/office/word/2010/wordprocessingShape" mc:Ignorable="w14 w15 w16se wp14">
   <w:abstractNum w:abstractNumId="0" w15:restartNumberingAfterBreak="0">
     <w:nsid w:val="5246080B"/>
     <w:multiLevelType w:val="hybridMultilevel"/>

</xml_diff>